<commit_message>
Segundo Commit, modificación de titulo
</commit_message>
<xml_diff>
--- a/Info 2.docx
+++ b/Info 2.docx
@@ -5,9 +5,33 @@
     <w:p>
       <w:pPr>
         <w:jc w:val="center"/>
+        <w:rPr>
+          <w:sz w:val="28"/>
+          <w:szCs w:val="28"/>
+        </w:rPr>
       </w:pPr>
       <w:r>
-        <w:t>Info 2</w:t>
+        <w:rPr>
+          <w:sz w:val="28"/>
+          <w:szCs w:val="28"/>
+        </w:rPr>
+        <w:t>Prueba antes de parcial, José Solano</w:t>
+      </w:r>
+    </w:p>
+    <w:p>
+      <w:pPr>
+        <w:jc w:val="center"/>
+        <w:rPr>
+          <w:sz w:val="28"/>
+          <w:szCs w:val="28"/>
+        </w:rPr>
+      </w:pPr>
+      <w:r>
+        <w:rPr>
+          <w:sz w:val="28"/>
+          <w:szCs w:val="28"/>
+        </w:rPr>
+        <w:t>Informática 2</w:t>
       </w:r>
     </w:p>
     <w:sectPr>

</xml_diff>

<commit_message>
Paso a paso de como parar las cartas
</commit_message>
<xml_diff>
--- a/Info 2.docx
+++ b/Info 2.docx
@@ -96,6 +96,144 @@
             </a:graphic>
           </wp:inline>
         </w:drawing>
+      </w:r>
+    </w:p>
+    <w:p>
+      <w:pPr>
+        <w:rPr>
+          <w:sz w:val="28"/>
+          <w:szCs w:val="28"/>
+        </w:rPr>
+      </w:pPr>
+    </w:p>
+    <w:p>
+      <w:pPr>
+        <w:rPr>
+          <w:sz w:val="28"/>
+          <w:szCs w:val="28"/>
+        </w:rPr>
+      </w:pPr>
+    </w:p>
+    <w:p>
+      <w:pPr>
+        <w:rPr>
+          <w:sz w:val="28"/>
+          <w:szCs w:val="28"/>
+        </w:rPr>
+      </w:pPr>
+    </w:p>
+    <w:p>
+      <w:pPr>
+        <w:rPr>
+          <w:sz w:val="28"/>
+          <w:szCs w:val="28"/>
+        </w:rPr>
+      </w:pPr>
+    </w:p>
+    <w:p>
+      <w:pPr>
+        <w:rPr>
+          <w:sz w:val="28"/>
+          <w:szCs w:val="28"/>
+        </w:rPr>
+      </w:pPr>
+      <w:r>
+        <w:rPr>
+          <w:sz w:val="28"/>
+          <w:szCs w:val="28"/>
+        </w:rPr>
+        <w:lastRenderedPageBreak/>
+        <w:t>Para equilibrar las tarjetas encima de la hoja con una mano.</w:t>
+      </w:r>
+    </w:p>
+    <w:p>
+      <w:pPr>
+        <w:rPr>
+          <w:sz w:val="28"/>
+          <w:szCs w:val="28"/>
+        </w:rPr>
+      </w:pPr>
+      <w:r>
+        <w:rPr>
+          <w:sz w:val="28"/>
+          <w:szCs w:val="28"/>
+        </w:rPr>
+        <w:t>Paso 1: Muevo la hoja con la mano 10 centímetros hacia abajo.</w:t>
+      </w:r>
+    </w:p>
+    <w:p>
+      <w:pPr>
+        <w:rPr>
+          <w:sz w:val="28"/>
+          <w:szCs w:val="28"/>
+        </w:rPr>
+      </w:pPr>
+      <w:r>
+        <w:rPr>
+          <w:sz w:val="28"/>
+          <w:szCs w:val="28"/>
+        </w:rPr>
+        <w:t>Paso 2: Tomo las tarjetas y las ubico encima de la hoja.</w:t>
+      </w:r>
+    </w:p>
+    <w:p>
+      <w:pPr>
+        <w:rPr>
+          <w:sz w:val="28"/>
+          <w:szCs w:val="28"/>
+        </w:rPr>
+      </w:pPr>
+      <w:r>
+        <w:rPr>
+          <w:sz w:val="28"/>
+          <w:szCs w:val="28"/>
+        </w:rPr>
+        <w:t>Paso 3: Junto las tarjetas de tal forma que queden parejas.</w:t>
+      </w:r>
+    </w:p>
+    <w:p>
+      <w:pPr>
+        <w:rPr>
+          <w:sz w:val="28"/>
+          <w:szCs w:val="28"/>
+        </w:rPr>
+      </w:pPr>
+      <w:r>
+        <w:rPr>
+          <w:sz w:val="28"/>
+          <w:szCs w:val="28"/>
+        </w:rPr>
+        <w:t>Paso 4: Aplico presión sobre la parte superior y con el dedo meñique voy abriendo la parte inferior, apartando las tarjetas una de otra a un ángulo de 45°</w:t>
+      </w:r>
+    </w:p>
+    <w:p>
+      <w:pPr>
+        <w:rPr>
+          <w:sz w:val="28"/>
+          <w:szCs w:val="28"/>
+        </w:rPr>
+      </w:pPr>
+      <w:r>
+        <w:rPr>
+          <w:sz w:val="28"/>
+          <w:szCs w:val="28"/>
+        </w:rPr>
+        <w:t>Paso 5: Me apoyo sobre la superficie de la hoja y busco el equilibrio moviéndolas poco a poco hasta lograr que no se corran una de la otra.</w:t>
+      </w:r>
+    </w:p>
+    <w:p>
+      <w:pPr>
+        <w:rPr>
+          <w:sz w:val="28"/>
+          <w:szCs w:val="28"/>
+        </w:rPr>
+      </w:pPr>
+      <w:r>
+        <w:rPr>
+          <w:sz w:val="28"/>
+          <w:szCs w:val="28"/>
+        </w:rPr>
+        <w:t>Paso 6: Listo!</w:t>
       </w:r>
     </w:p>
     <w:sectPr>

</xml_diff>